<commit_message>
did a bunch of stuff
</commit_message>
<xml_diff>
--- a/scale x team briefs/12_U-ME Capital [Vietnam]/U-ME Capital [Vietnam] team brief.docx
+++ b/scale x team briefs/12_U-ME Capital [Vietnam]/U-ME Capital [Vietnam] team brief.docx
@@ -4,40 +4,1234 @@
   <w:body>
     <w:p>
       <w:pPr>
-        <w:rPr>
+        <w:jc w:val="center"/>
+        <w:rPr>
+          <w:b/>
           <w:noProof/>
         </w:rPr>
       </w:pPr>
       <w:r>
         <w:rPr>
+          <w:b/>
           <w:noProof/>
         </w:rPr>
         <w:t>U-ME Capital [Vietnam]</w:t>
+      </w:r>
+    </w:p>
+    <w:p>
+      <w:pPr>
+        <w:rPr>
+          <w:b/>
+        </w:rPr>
+      </w:pPr>
+      <w:r>
+        <w:rPr>
+          <w:b/>
+        </w:rPr>
+        <w:t>Problem Statement</w:t>
+      </w:r>
+    </w:p>
+    <w:p>
+      <w:pPr>
+        <w:autoSpaceDE w:val="0"/>
+        <w:autoSpaceDN w:val="0"/>
+        <w:adjustRightInd w:val="0"/>
+        <w:spacing w:after="0" w:line="240" w:lineRule="auto"/>
+        <w:rPr>
+          <w:rFonts w:ascii="SourceSansPro-Regular" w:hAnsi="SourceSansPro-Regular" w:cs="SourceSansPro-Regular"/>
+          <w:sz w:val="21"/>
+          <w:szCs w:val="21"/>
+        </w:rPr>
+      </w:pPr>
+      <w:r>
+        <w:rPr>
+          <w:rFonts w:ascii="SourceSansPro-Regular" w:hAnsi="SourceSansPro-Regular" w:cs="SourceSansPro-Regular"/>
+          <w:sz w:val="21"/>
+          <w:szCs w:val="21"/>
+        </w:rPr>
+        <w:t>Female migrant workers in Vietnam have limited access t</w:t>
       </w:r>
       <w:bookmarkStart w:id="0" w:name="_GoBack"/>
       <w:bookmarkEnd w:id="0"/>
-    </w:p>
-    <w:p>
-      <w:r>
-        <w:t>Problem Statement:</w:t>
-      </w:r>
-    </w:p>
-    <w:p>
-      <w:r>
-        <w:t>Our Solution:</w:t>
-      </w:r>
-    </w:p>
-    <w:p>
-      <w:r>
-        <w:t>Progress:</w:t>
-      </w:r>
-    </w:p>
-    <w:p>
-      <w:r>
-        <w:t>Looking Forward:</w:t>
-      </w:r>
-    </w:p>
-    <w:p/>
+      <w:r>
+        <w:rPr>
+          <w:rFonts w:ascii="SourceSansPro-Regular" w:hAnsi="SourceSansPro-Regular" w:cs="SourceSansPro-Regular"/>
+          <w:sz w:val="21"/>
+          <w:szCs w:val="21"/>
+        </w:rPr>
+        <w:t>o financial and social capital to take advantage of economic</w:t>
+      </w:r>
+      <w:r>
+        <w:rPr>
+          <w:rFonts w:ascii="SourceSansPro-Regular" w:hAnsi="SourceSansPro-Regular" w:cs="SourceSansPro-Regular"/>
+          <w:sz w:val="21"/>
+          <w:szCs w:val="21"/>
+        </w:rPr>
+        <w:t xml:space="preserve"> </w:t>
+      </w:r>
+      <w:r>
+        <w:rPr>
+          <w:rFonts w:ascii="SourceSansPro-Regular" w:hAnsi="SourceSansPro-Regular" w:cs="SourceSansPro-Regular"/>
+          <w:sz w:val="21"/>
+          <w:szCs w:val="21"/>
+        </w:rPr>
+        <w:t>opportunities and increase their wellbeing.</w:t>
+      </w:r>
+      <w:r>
+        <w:rPr>
+          <w:rFonts w:ascii="SourceSansPro-Regular" w:hAnsi="SourceSansPro-Regular" w:cs="SourceSansPro-Regular"/>
+          <w:sz w:val="21"/>
+          <w:szCs w:val="21"/>
+        </w:rPr>
+        <w:t xml:space="preserve"> </w:t>
+      </w:r>
+      <w:r>
+        <w:rPr>
+          <w:rFonts w:ascii="SourceSansPro-Regular" w:hAnsi="SourceSansPro-Regular" w:cs="SourceSansPro-Regular"/>
+          <w:sz w:val="21"/>
+          <w:szCs w:val="21"/>
+        </w:rPr>
+        <w:t>Vietnam is experiencing</w:t>
+      </w:r>
+      <w:r>
+        <w:rPr>
+          <w:rFonts w:ascii="SourceSansPro-Regular" w:hAnsi="SourceSansPro-Regular" w:cs="SourceSansPro-Regular"/>
+          <w:sz w:val="21"/>
+          <w:szCs w:val="21"/>
+        </w:rPr>
+        <w:t xml:space="preserve"> </w:t>
+      </w:r>
+      <w:r>
+        <w:rPr>
+          <w:rFonts w:ascii="SourceSansPro-Regular" w:hAnsi="SourceSansPro-Regular" w:cs="SourceSansPro-Regular"/>
+          <w:sz w:val="21"/>
+          <w:szCs w:val="21"/>
+        </w:rPr>
+        <w:t>accelerating urbanization</w:t>
+      </w:r>
+      <w:r>
+        <w:rPr>
+          <w:rFonts w:ascii="SourceSansPro-Regular" w:hAnsi="SourceSansPro-Regular" w:cs="SourceSansPro-Regular"/>
+          <w:sz w:val="21"/>
+          <w:szCs w:val="21"/>
+        </w:rPr>
+        <w:t>, and i</w:t>
+      </w:r>
+      <w:r>
+        <w:rPr>
+          <w:rFonts w:ascii="SourceSansPro-Regular" w:hAnsi="SourceSansPro-Regular" w:cs="SourceSansPro-Regular"/>
+          <w:sz w:val="21"/>
+          <w:szCs w:val="21"/>
+        </w:rPr>
+        <w:t>n this context, female migrant workers</w:t>
+      </w:r>
+      <w:r>
+        <w:rPr>
+          <w:rFonts w:ascii="SourceSansPro-Regular" w:hAnsi="SourceSansPro-Regular" w:cs="SourceSansPro-Regular"/>
+          <w:sz w:val="21"/>
+          <w:szCs w:val="21"/>
+        </w:rPr>
+        <w:t xml:space="preserve"> </w:t>
+      </w:r>
+      <w:r>
+        <w:rPr>
+          <w:rFonts w:ascii="SourceSansPro-Regular" w:hAnsi="SourceSansPro-Regular" w:cs="SourceSansPro-Regular"/>
+          <w:sz w:val="21"/>
+          <w:szCs w:val="21"/>
+        </w:rPr>
+        <w:t>are among the</w:t>
+      </w:r>
+      <w:r>
+        <w:rPr>
+          <w:rFonts w:ascii="SourceSansPro-Regular" w:hAnsi="SourceSansPro-Regular" w:cs="SourceSansPro-Regular"/>
+          <w:sz w:val="21"/>
+          <w:szCs w:val="21"/>
+        </w:rPr>
+        <w:t xml:space="preserve"> </w:t>
+      </w:r>
+      <w:r>
+        <w:rPr>
+          <w:rFonts w:ascii="SourceSansPro-Regular" w:hAnsi="SourceSansPro-Regular" w:cs="SourceSansPro-Regular"/>
+          <w:sz w:val="21"/>
+          <w:szCs w:val="21"/>
+        </w:rPr>
+        <w:t>most vulnerable citizens.</w:t>
+      </w:r>
+      <w:r>
+        <w:rPr>
+          <w:rFonts w:ascii="SourceSansPro-Regular" w:hAnsi="SourceSansPro-Regular" w:cs="SourceSansPro-Regular"/>
+          <w:sz w:val="21"/>
+          <w:szCs w:val="21"/>
+        </w:rPr>
+        <w:t xml:space="preserve"> </w:t>
+      </w:r>
+      <w:r>
+        <w:rPr>
+          <w:rFonts w:ascii="SourceSansPro-Regular" w:hAnsi="SourceSansPro-Regular" w:cs="SourceSansPro-Regular"/>
+          <w:sz w:val="21"/>
+          <w:szCs w:val="21"/>
+        </w:rPr>
+        <w:t>Since most</w:t>
+      </w:r>
+      <w:r>
+        <w:rPr>
+          <w:rFonts w:ascii="SourceSansPro-Regular" w:hAnsi="SourceSansPro-Regular" w:cs="SourceSansPro-Regular"/>
+          <w:sz w:val="21"/>
+          <w:szCs w:val="21"/>
+        </w:rPr>
+        <w:t xml:space="preserve"> </w:t>
+      </w:r>
+      <w:r>
+        <w:rPr>
+          <w:rFonts w:ascii="SourceSansPro-Regular" w:hAnsi="SourceSansPro-Regular" w:cs="SourceSansPro-Regular"/>
+          <w:sz w:val="21"/>
+          <w:szCs w:val="21"/>
+        </w:rPr>
+        <w:t>migrant workers are either registered as temporary residents or not registered at all, they face multiple barriers in accessing</w:t>
+      </w:r>
+      <w:r>
+        <w:rPr>
+          <w:rFonts w:ascii="SourceSansPro-Regular" w:hAnsi="SourceSansPro-Regular" w:cs="SourceSansPro-Regular"/>
+          <w:sz w:val="21"/>
+          <w:szCs w:val="21"/>
+        </w:rPr>
+        <w:t xml:space="preserve"> </w:t>
+      </w:r>
+      <w:r>
+        <w:rPr>
+          <w:rFonts w:ascii="SourceSansPro-Regular" w:hAnsi="SourceSansPro-Regular" w:cs="SourceSansPro-Regular"/>
+          <w:sz w:val="21"/>
+          <w:szCs w:val="21"/>
+        </w:rPr>
+        <w:t>public social services.</w:t>
+      </w:r>
+      <w:r>
+        <w:rPr>
+          <w:rFonts w:ascii="SourceSansPro-Regular" w:hAnsi="SourceSansPro-Regular" w:cs="SourceSansPro-Regular"/>
+          <w:sz w:val="21"/>
+          <w:szCs w:val="21"/>
+        </w:rPr>
+        <w:t xml:space="preserve"> </w:t>
+      </w:r>
+      <w:r>
+        <w:rPr>
+          <w:rFonts w:ascii="SourceSansPro-Regular" w:hAnsi="SourceSansPro-Regular" w:cs="SourceSansPro-Regular"/>
+          <w:sz w:val="21"/>
+          <w:szCs w:val="21"/>
+        </w:rPr>
+        <w:t>This also makes it difficult to access other products and services, for example</w:t>
+      </w:r>
+      <w:r>
+        <w:rPr>
+          <w:rFonts w:ascii="SourceSansPro-Regular" w:hAnsi="SourceSansPro-Regular" w:cs="SourceSansPro-Regular"/>
+          <w:sz w:val="21"/>
+          <w:szCs w:val="21"/>
+        </w:rPr>
+        <w:t>,</w:t>
+      </w:r>
+      <w:r>
+        <w:rPr>
+          <w:rFonts w:ascii="SourceSansPro-Regular" w:hAnsi="SourceSansPro-Regular" w:cs="SourceSansPro-Regular"/>
+          <w:sz w:val="21"/>
+          <w:szCs w:val="21"/>
+        </w:rPr>
+        <w:t xml:space="preserve"> bank loans</w:t>
+      </w:r>
+      <w:r>
+        <w:rPr>
+          <w:rFonts w:ascii="SourceSansPro-Regular" w:hAnsi="SourceSansPro-Regular" w:cs="SourceSansPro-Regular"/>
+          <w:sz w:val="21"/>
+          <w:szCs w:val="21"/>
+        </w:rPr>
+        <w:t>,</w:t>
+      </w:r>
+      <w:r>
+        <w:rPr>
+          <w:rFonts w:ascii="SourceSansPro-Regular" w:hAnsi="SourceSansPro-Regular" w:cs="SourceSansPro-Regular"/>
+          <w:sz w:val="21"/>
+          <w:szCs w:val="21"/>
+        </w:rPr>
+        <w:t xml:space="preserve"> which</w:t>
+      </w:r>
+      <w:r>
+        <w:rPr>
+          <w:rFonts w:ascii="SourceSansPro-Regular" w:hAnsi="SourceSansPro-Regular" w:cs="SourceSansPro-Regular"/>
+          <w:sz w:val="21"/>
+          <w:szCs w:val="21"/>
+        </w:rPr>
+        <w:t xml:space="preserve"> </w:t>
+      </w:r>
+      <w:r>
+        <w:rPr>
+          <w:rFonts w:ascii="SourceSansPro-Regular" w:hAnsi="SourceSansPro-Regular" w:cs="SourceSansPro-Regular"/>
+          <w:sz w:val="21"/>
+          <w:szCs w:val="21"/>
+        </w:rPr>
+        <w:t>require collateral such as a house or land. Village Savings and Loans Associations</w:t>
+      </w:r>
+      <w:r>
+        <w:rPr>
+          <w:rFonts w:ascii="SourceSansPro-Regular" w:hAnsi="SourceSansPro-Regular" w:cs="SourceSansPro-Regular"/>
+          <w:sz w:val="21"/>
+          <w:szCs w:val="21"/>
+        </w:rPr>
+        <w:t xml:space="preserve"> </w:t>
+      </w:r>
+      <w:r>
+        <w:rPr>
+          <w:rFonts w:ascii="SourceSansPro-Regular" w:hAnsi="SourceSansPro-Regular" w:cs="SourceSansPro-Regular"/>
+          <w:sz w:val="21"/>
+          <w:szCs w:val="21"/>
+        </w:rPr>
+        <w:t>(VSLA</w:t>
+      </w:r>
+      <w:r>
+        <w:rPr>
+          <w:rFonts w:ascii="SourceSansPro-Regular" w:hAnsi="SourceSansPro-Regular" w:cs="SourceSansPro-Regular"/>
+          <w:sz w:val="21"/>
+          <w:szCs w:val="21"/>
+        </w:rPr>
+        <w:t>s</w:t>
+      </w:r>
+      <w:r>
+        <w:rPr>
+          <w:rFonts w:ascii="SourceSansPro-Regular" w:hAnsi="SourceSansPro-Regular" w:cs="SourceSansPro-Regular"/>
+          <w:sz w:val="21"/>
+          <w:szCs w:val="21"/>
+        </w:rPr>
+        <w:t xml:space="preserve">) </w:t>
+      </w:r>
+      <w:r>
+        <w:rPr>
+          <w:rFonts w:ascii="SourceSansPro-Regular" w:hAnsi="SourceSansPro-Regular" w:cs="SourceSansPro-Regular"/>
+          <w:sz w:val="21"/>
+          <w:szCs w:val="21"/>
+        </w:rPr>
+        <w:t xml:space="preserve">are a </w:t>
+      </w:r>
+      <w:r>
+        <w:rPr>
+          <w:rFonts w:ascii="SourceSansPro-Regular" w:hAnsi="SourceSansPro-Regular" w:cs="SourceSansPro-Regular"/>
+          <w:sz w:val="21"/>
+          <w:szCs w:val="21"/>
+        </w:rPr>
+        <w:t>well-known CARE m</w:t>
+      </w:r>
+      <w:r>
+        <w:rPr>
+          <w:rFonts w:ascii="SourceSansPro-Regular" w:hAnsi="SourceSansPro-Regular" w:cs="SourceSansPro-Regular"/>
+          <w:sz w:val="21"/>
+          <w:szCs w:val="21"/>
+        </w:rPr>
+        <w:t>ethodology for developing a community’s financial health, however, VSLAs</w:t>
+      </w:r>
+      <w:r>
+        <w:rPr>
+          <w:rFonts w:ascii="SourceSansPro-Regular" w:hAnsi="SourceSansPro-Regular" w:cs="SourceSansPro-Regular"/>
+          <w:sz w:val="21"/>
+          <w:szCs w:val="21"/>
+        </w:rPr>
+        <w:t xml:space="preserve"> </w:t>
+      </w:r>
+      <w:r>
+        <w:rPr>
+          <w:rFonts w:ascii="SourceSansPro-Regular" w:hAnsi="SourceSansPro-Regular" w:cs="SourceSansPro-Regular"/>
+          <w:sz w:val="21"/>
+          <w:szCs w:val="21"/>
+        </w:rPr>
+        <w:t xml:space="preserve">have </w:t>
+      </w:r>
+      <w:r>
+        <w:rPr>
+          <w:rFonts w:ascii="SourceSansPro-Regular" w:hAnsi="SourceSansPro-Regular" w:cs="SourceSansPro-Regular"/>
+          <w:sz w:val="21"/>
+          <w:szCs w:val="21"/>
+        </w:rPr>
+        <w:t>predominately been implemented in rural areas</w:t>
+      </w:r>
+      <w:r>
+        <w:rPr>
+          <w:rFonts w:ascii="SourceSansPro-Regular" w:hAnsi="SourceSansPro-Regular" w:cs="SourceSansPro-Regular"/>
+          <w:sz w:val="21"/>
+          <w:szCs w:val="21"/>
+        </w:rPr>
+        <w:t>, and not in cities.</w:t>
+      </w:r>
+    </w:p>
+    <w:p>
+      <w:pPr>
+        <w:autoSpaceDE w:val="0"/>
+        <w:autoSpaceDN w:val="0"/>
+        <w:adjustRightInd w:val="0"/>
+        <w:spacing w:after="0" w:line="240" w:lineRule="auto"/>
+        <w:rPr>
+          <w:rFonts w:ascii="SourceSansPro-Regular" w:hAnsi="SourceSansPro-Regular" w:cs="SourceSansPro-Regular"/>
+          <w:sz w:val="21"/>
+          <w:szCs w:val="21"/>
+        </w:rPr>
+      </w:pPr>
+    </w:p>
+    <w:p>
+      <w:pPr>
+        <w:rPr>
+          <w:b/>
+        </w:rPr>
+      </w:pPr>
+      <w:r>
+        <w:rPr>
+          <w:b/>
+        </w:rPr>
+        <w:t xml:space="preserve">An Urban VSLA </w:t>
+      </w:r>
+    </w:p>
+    <w:p>
+      <w:pPr>
+        <w:autoSpaceDE w:val="0"/>
+        <w:autoSpaceDN w:val="0"/>
+        <w:adjustRightInd w:val="0"/>
+        <w:spacing w:after="0" w:line="240" w:lineRule="auto"/>
+        <w:rPr>
+          <w:rFonts w:ascii="SourceSansPro-Regular" w:hAnsi="SourceSansPro-Regular" w:cs="SourceSansPro-Regular"/>
+          <w:sz w:val="21"/>
+          <w:szCs w:val="21"/>
+        </w:rPr>
+      </w:pPr>
+      <w:r>
+        <w:rPr>
+          <w:rFonts w:ascii="SourceSansPro-Regular" w:hAnsi="SourceSansPro-Regular" w:cs="SourceSansPro-Regular"/>
+          <w:sz w:val="21"/>
+          <w:szCs w:val="21"/>
+        </w:rPr>
+        <w:t xml:space="preserve">Introducing U-ME Capital, a social enterprise </w:t>
+      </w:r>
+      <w:r>
+        <w:rPr>
+          <w:rFonts w:ascii="SourceSansPro-Regular" w:hAnsi="SourceSansPro-Regular" w:cs="SourceSansPro-Regular"/>
+          <w:sz w:val="21"/>
+          <w:szCs w:val="21"/>
+        </w:rPr>
+        <w:t xml:space="preserve">based on CARE’s VSLA model </w:t>
+      </w:r>
+      <w:r>
+        <w:rPr>
+          <w:rFonts w:ascii="SourceSansPro-Regular" w:hAnsi="SourceSansPro-Regular" w:cs="SourceSansPro-Regular"/>
+          <w:sz w:val="21"/>
+          <w:szCs w:val="21"/>
+        </w:rPr>
+        <w:t>that stimulates growth of social, financial, and human capital through</w:t>
+      </w:r>
+      <w:r>
+        <w:rPr>
+          <w:rFonts w:ascii="SourceSansPro-Regular" w:hAnsi="SourceSansPro-Regular" w:cs="SourceSansPro-Regular"/>
+          <w:sz w:val="21"/>
+          <w:szCs w:val="21"/>
+        </w:rPr>
+        <w:t xml:space="preserve"> </w:t>
+      </w:r>
+      <w:r>
+        <w:rPr>
+          <w:rFonts w:ascii="SourceSansPro-Regular" w:hAnsi="SourceSansPro-Regular" w:cs="SourceSansPro-Regular"/>
+          <w:sz w:val="21"/>
+          <w:szCs w:val="21"/>
+        </w:rPr>
+        <w:t>providing a platform to unite female migrant workers. This platform helps women identify entrepreneurial opportunities</w:t>
+      </w:r>
+      <w:r>
+        <w:rPr>
+          <w:rFonts w:ascii="SourceSansPro-Regular" w:hAnsi="SourceSansPro-Regular" w:cs="SourceSansPro-Regular"/>
+          <w:sz w:val="21"/>
+          <w:szCs w:val="21"/>
+        </w:rPr>
+        <w:t>,</w:t>
+      </w:r>
+      <w:r>
+        <w:rPr>
+          <w:rFonts w:ascii="SourceSansPro-Regular" w:hAnsi="SourceSansPro-Regular" w:cs="SourceSansPro-Regular"/>
+          <w:sz w:val="21"/>
+          <w:szCs w:val="21"/>
+        </w:rPr>
+        <w:t xml:space="preserve"> </w:t>
+      </w:r>
+      <w:r>
+        <w:rPr>
+          <w:rFonts w:ascii="SourceSansPro-Regular" w:hAnsi="SourceSansPro-Regular" w:cs="SourceSansPro-Regular"/>
+          <w:sz w:val="21"/>
+          <w:szCs w:val="21"/>
+        </w:rPr>
+        <w:t>develop entrepreneurial and life skills</w:t>
+      </w:r>
+      <w:r>
+        <w:rPr>
+          <w:rFonts w:ascii="SourceSansPro-Regular" w:hAnsi="SourceSansPro-Regular" w:cs="SourceSansPro-Regular"/>
+          <w:sz w:val="21"/>
+          <w:szCs w:val="21"/>
+        </w:rPr>
+        <w:t>,</w:t>
+      </w:r>
+      <w:r>
+        <w:rPr>
+          <w:rFonts w:ascii="SourceSansPro-Regular" w:hAnsi="SourceSansPro-Regular" w:cs="SourceSansPro-Regular"/>
+          <w:sz w:val="21"/>
+          <w:szCs w:val="21"/>
+        </w:rPr>
+        <w:t xml:space="preserve"> access information about support services</w:t>
+      </w:r>
+      <w:r>
+        <w:rPr>
+          <w:rFonts w:ascii="SourceSansPro-Regular" w:hAnsi="SourceSansPro-Regular" w:cs="SourceSansPro-Regular"/>
+          <w:sz w:val="21"/>
+          <w:szCs w:val="21"/>
+        </w:rPr>
+        <w:t>,</w:t>
+      </w:r>
+      <w:r>
+        <w:rPr>
+          <w:rFonts w:ascii="SourceSansPro-Regular" w:hAnsi="SourceSansPro-Regular" w:cs="SourceSansPro-Regular"/>
+          <w:sz w:val="21"/>
+          <w:szCs w:val="21"/>
+        </w:rPr>
+        <w:t xml:space="preserve"> </w:t>
+      </w:r>
+      <w:r>
+        <w:rPr>
+          <w:rFonts w:ascii="SourceSansPro-Regular" w:hAnsi="SourceSansPro-Regular" w:cs="SourceSansPro-Regular"/>
+          <w:sz w:val="21"/>
+          <w:szCs w:val="21"/>
+        </w:rPr>
+        <w:t>acquire and save loans</w:t>
+      </w:r>
+      <w:r>
+        <w:rPr>
+          <w:rFonts w:ascii="SourceSansPro-Regular" w:hAnsi="SourceSansPro-Regular" w:cs="SourceSansPro-Regular"/>
+          <w:sz w:val="21"/>
+          <w:szCs w:val="21"/>
+        </w:rPr>
+        <w:t>, and share their</w:t>
+      </w:r>
+      <w:r>
+        <w:rPr>
+          <w:rFonts w:ascii="SourceSansPro-Regular" w:hAnsi="SourceSansPro-Regular" w:cs="SourceSansPro-Regular"/>
+          <w:sz w:val="21"/>
+          <w:szCs w:val="21"/>
+        </w:rPr>
+        <w:t xml:space="preserve"> </w:t>
+      </w:r>
+      <w:r>
+        <w:rPr>
+          <w:rFonts w:ascii="SourceSansPro-Regular" w:hAnsi="SourceSansPro-Regular" w:cs="SourceSansPro-Regular"/>
+          <w:sz w:val="21"/>
+          <w:szCs w:val="21"/>
+        </w:rPr>
+        <w:t>experiences.</w:t>
+      </w:r>
+    </w:p>
+    <w:p>
+      <w:pPr>
+        <w:autoSpaceDE w:val="0"/>
+        <w:autoSpaceDN w:val="0"/>
+        <w:adjustRightInd w:val="0"/>
+        <w:spacing w:after="0" w:line="240" w:lineRule="auto"/>
+        <w:rPr>
+          <w:rFonts w:ascii="SourceSansPro-Regular" w:hAnsi="SourceSansPro-Regular" w:cs="SourceSansPro-Regular"/>
+          <w:sz w:val="21"/>
+          <w:szCs w:val="21"/>
+        </w:rPr>
+      </w:pPr>
+    </w:p>
+    <w:p>
+      <w:pPr>
+        <w:autoSpaceDE w:val="0"/>
+        <w:autoSpaceDN w:val="0"/>
+        <w:adjustRightInd w:val="0"/>
+        <w:spacing w:after="0" w:line="240" w:lineRule="auto"/>
+        <w:rPr>
+          <w:rFonts w:ascii="SourceSansPro-Regular" w:hAnsi="SourceSansPro-Regular" w:cs="SourceSansPro-Regular"/>
+          <w:sz w:val="21"/>
+          <w:szCs w:val="21"/>
+        </w:rPr>
+      </w:pPr>
+      <w:r>
+        <w:rPr>
+          <w:rFonts w:ascii="SourceSansPro-Regular" w:hAnsi="SourceSansPro-Regular" w:cs="SourceSansPro-Regular"/>
+          <w:sz w:val="21"/>
+          <w:szCs w:val="21"/>
+        </w:rPr>
+        <w:t>The social enterprise has two components:</w:t>
+      </w:r>
+      <w:r>
+        <w:rPr>
+          <w:rFonts w:ascii="SourceSansPro-Regular" w:hAnsi="SourceSansPro-Regular" w:cs="SourceSansPro-Regular"/>
+          <w:sz w:val="21"/>
+          <w:szCs w:val="21"/>
+        </w:rPr>
+        <w:t xml:space="preserve"> </w:t>
+      </w:r>
+      <w:r>
+        <w:rPr>
+          <w:rFonts w:ascii="SourceSansPro-Regular" w:hAnsi="SourceSansPro-Regular" w:cs="SourceSansPro-Regular"/>
+          <w:b/>
+          <w:sz w:val="21"/>
+          <w:szCs w:val="21"/>
+        </w:rPr>
+        <w:t>U-ME Groups</w:t>
+      </w:r>
+      <w:r>
+        <w:rPr>
+          <w:rFonts w:ascii="SourceSansPro-Regular" w:hAnsi="SourceSansPro-Regular" w:cs="SourceSansPro-Regular"/>
+          <w:sz w:val="21"/>
+          <w:szCs w:val="21"/>
+        </w:rPr>
+        <w:t xml:space="preserve"> and</w:t>
+      </w:r>
+      <w:r>
+        <w:rPr>
+          <w:rFonts w:ascii="SourceSansPro-Regular" w:hAnsi="SourceSansPro-Regular" w:cs="SourceSansPro-Regular"/>
+          <w:sz w:val="21"/>
+          <w:szCs w:val="21"/>
+        </w:rPr>
+        <w:t xml:space="preserve"> the</w:t>
+      </w:r>
+      <w:r>
+        <w:rPr>
+          <w:rFonts w:ascii="SourceSansPro-Regular" w:hAnsi="SourceSansPro-Regular" w:cs="SourceSansPro-Regular"/>
+          <w:sz w:val="21"/>
+          <w:szCs w:val="21"/>
+        </w:rPr>
+        <w:t xml:space="preserve"> </w:t>
+      </w:r>
+      <w:r>
+        <w:rPr>
+          <w:rFonts w:ascii="SourceSansPro-Regular" w:hAnsi="SourceSansPro-Regular" w:cs="SourceSansPro-Regular"/>
+          <w:b/>
+          <w:sz w:val="21"/>
+          <w:szCs w:val="21"/>
+        </w:rPr>
+        <w:t>U-ME App.</w:t>
+      </w:r>
+    </w:p>
+    <w:p>
+      <w:pPr>
+        <w:autoSpaceDE w:val="0"/>
+        <w:autoSpaceDN w:val="0"/>
+        <w:adjustRightInd w:val="0"/>
+        <w:spacing w:after="0" w:line="240" w:lineRule="auto"/>
+        <w:rPr>
+          <w:rFonts w:ascii="SourceSansPro-Regular" w:hAnsi="SourceSansPro-Regular" w:cs="SourceSansPro-Regular"/>
+          <w:sz w:val="21"/>
+          <w:szCs w:val="21"/>
+        </w:rPr>
+      </w:pPr>
+    </w:p>
+    <w:p>
+      <w:pPr>
+        <w:autoSpaceDE w:val="0"/>
+        <w:autoSpaceDN w:val="0"/>
+        <w:adjustRightInd w:val="0"/>
+        <w:spacing w:after="0" w:line="240" w:lineRule="auto"/>
+        <w:rPr>
+          <w:rFonts w:ascii="SourceSansPro-Regular" w:hAnsi="SourceSansPro-Regular" w:cs="SourceSansPro-Regular"/>
+          <w:sz w:val="21"/>
+          <w:szCs w:val="21"/>
+        </w:rPr>
+      </w:pPr>
+      <w:r>
+        <w:rPr>
+          <w:rFonts w:ascii="SourceSansPro-Regular" w:hAnsi="SourceSansPro-Regular" w:cs="SourceSansPro-Regular"/>
+          <w:b/>
+          <w:sz w:val="21"/>
+          <w:szCs w:val="21"/>
+        </w:rPr>
+        <w:t>U-ME Groups</w:t>
+      </w:r>
+      <w:r>
+        <w:rPr>
+          <w:rFonts w:ascii="SourceSansPro-Regular" w:hAnsi="SourceSansPro-Regular" w:cs="SourceSansPro-Regular"/>
+          <w:sz w:val="21"/>
+          <w:szCs w:val="21"/>
+        </w:rPr>
+        <w:t xml:space="preserve"> are collectives of female migrant workers which draws on a model that is proven to increase solidarity, income,</w:t>
+      </w:r>
+      <w:r>
+        <w:rPr>
+          <w:rFonts w:ascii="SourceSansPro-Regular" w:hAnsi="SourceSansPro-Regular" w:cs="SourceSansPro-Regular"/>
+          <w:sz w:val="21"/>
+          <w:szCs w:val="21"/>
+        </w:rPr>
+        <w:t xml:space="preserve"> </w:t>
+      </w:r>
+      <w:r>
+        <w:rPr>
+          <w:rFonts w:ascii="SourceSansPro-Regular" w:hAnsi="SourceSansPro-Regular" w:cs="SourceSansPro-Regular"/>
+          <w:sz w:val="21"/>
+          <w:szCs w:val="21"/>
+        </w:rPr>
+        <w:t>and access to loans, as well as provide opportunities for learning new skills. This will build on CARE Vietnam’s experience</w:t>
+      </w:r>
+      <w:r>
+        <w:rPr>
+          <w:rFonts w:ascii="SourceSansPro-Regular" w:hAnsi="SourceSansPro-Regular" w:cs="SourceSansPro-Regular"/>
+          <w:sz w:val="21"/>
+          <w:szCs w:val="21"/>
+        </w:rPr>
+        <w:t xml:space="preserve"> </w:t>
+      </w:r>
+      <w:r>
+        <w:rPr>
+          <w:rFonts w:ascii="SourceSansPro-Regular" w:hAnsi="SourceSansPro-Regular" w:cs="SourceSansPro-Regular"/>
+          <w:sz w:val="21"/>
+          <w:szCs w:val="21"/>
+        </w:rPr>
+        <w:t>implementing VSLAs in rural settings</w:t>
+      </w:r>
+      <w:r>
+        <w:rPr>
+          <w:rFonts w:ascii="SourceSansPro-Regular" w:hAnsi="SourceSansPro-Regular" w:cs="SourceSansPro-Regular"/>
+          <w:sz w:val="21"/>
+          <w:szCs w:val="21"/>
+        </w:rPr>
+        <w:t>.</w:t>
+      </w:r>
+      <w:r>
+        <w:rPr>
+          <w:rFonts w:ascii="SourceSansPro-Regular" w:hAnsi="SourceSansPro-Regular" w:cs="SourceSansPro-Regular"/>
+          <w:sz w:val="21"/>
+          <w:szCs w:val="21"/>
+        </w:rPr>
+        <w:t xml:space="preserve"> </w:t>
+      </w:r>
+      <w:r>
+        <w:rPr>
+          <w:rFonts w:ascii="SourceSansPro-Regular" w:hAnsi="SourceSansPro-Regular" w:cs="SourceSansPro-Regular"/>
+          <w:sz w:val="21"/>
+          <w:szCs w:val="21"/>
+        </w:rPr>
+        <w:t>U</w:t>
+      </w:r>
+      <w:r>
+        <w:rPr>
+          <w:rFonts w:ascii="SourceSansPro-Regular" w:hAnsi="SourceSansPro-Regular" w:cs="SourceSansPro-Regular"/>
+          <w:sz w:val="21"/>
+          <w:szCs w:val="21"/>
+        </w:rPr>
+        <w:t>-</w:t>
+      </w:r>
+      <w:r>
+        <w:rPr>
+          <w:rFonts w:ascii="SourceSansPro-Regular" w:hAnsi="SourceSansPro-Regular" w:cs="SourceSansPro-Regular"/>
+          <w:sz w:val="21"/>
+          <w:szCs w:val="21"/>
+        </w:rPr>
+        <w:t>ME</w:t>
+      </w:r>
+      <w:r>
+        <w:rPr>
+          <w:rFonts w:ascii="SourceSansPro-Regular" w:hAnsi="SourceSansPro-Regular" w:cs="SourceSansPro-Regular"/>
+          <w:sz w:val="21"/>
+          <w:szCs w:val="21"/>
+        </w:rPr>
+        <w:t xml:space="preserve"> </w:t>
+      </w:r>
+      <w:r>
+        <w:rPr>
+          <w:rFonts w:ascii="SourceSansPro-Regular" w:hAnsi="SourceSansPro-Regular" w:cs="SourceSansPro-Regular"/>
+          <w:sz w:val="21"/>
+          <w:szCs w:val="21"/>
+        </w:rPr>
+        <w:t>members can deposi</w:t>
+      </w:r>
+      <w:r>
+        <w:rPr>
+          <w:rFonts w:ascii="SourceSansPro-Regular" w:hAnsi="SourceSansPro-Regular" w:cs="SourceSansPro-Regular"/>
+          <w:sz w:val="21"/>
+          <w:szCs w:val="21"/>
+        </w:rPr>
+        <w:t>t funds</w:t>
+      </w:r>
+      <w:r>
+        <w:rPr>
+          <w:rFonts w:ascii="SourceSansPro-Regular" w:hAnsi="SourceSansPro-Regular" w:cs="SourceSansPro-Regular"/>
+          <w:sz w:val="21"/>
+          <w:szCs w:val="21"/>
+        </w:rPr>
+        <w:t>, make peer-to-peer remittances, access loans, and utilize services such a</w:t>
+      </w:r>
+      <w:r>
+        <w:rPr>
+          <w:rFonts w:ascii="SourceSansPro-Regular" w:hAnsi="SourceSansPro-Regular" w:cs="SourceSansPro-Regular"/>
+          <w:sz w:val="21"/>
+          <w:szCs w:val="21"/>
+        </w:rPr>
+        <w:t xml:space="preserve">s </w:t>
+      </w:r>
+      <w:r>
+        <w:rPr>
+          <w:rFonts w:ascii="SourceSansPro-Regular" w:hAnsi="SourceSansPro-Regular" w:cs="SourceSansPro-Regular"/>
+          <w:sz w:val="21"/>
+          <w:szCs w:val="21"/>
+        </w:rPr>
+        <w:t>bill payments</w:t>
+      </w:r>
+      <w:r>
+        <w:rPr>
+          <w:rFonts w:ascii="SourceSansPro-Regular" w:hAnsi="SourceSansPro-Regular" w:cs="SourceSansPro-Regular"/>
+          <w:sz w:val="21"/>
+          <w:szCs w:val="21"/>
+        </w:rPr>
+        <w:t xml:space="preserve"> a</w:t>
+      </w:r>
+      <w:r>
+        <w:rPr>
+          <w:rFonts w:ascii="SourceSansPro-Regular" w:hAnsi="SourceSansPro-Regular" w:cs="SourceSansPro-Regular"/>
+          <w:sz w:val="21"/>
+          <w:szCs w:val="21"/>
+        </w:rPr>
+        <w:t>nd online shopping</w:t>
+      </w:r>
+      <w:r>
+        <w:rPr>
+          <w:rFonts w:ascii="SourceSansPro-Regular" w:hAnsi="SourceSansPro-Regular" w:cs="SourceSansPro-Regular"/>
+          <w:sz w:val="21"/>
+          <w:szCs w:val="21"/>
+        </w:rPr>
+        <w:t>.</w:t>
+      </w:r>
+    </w:p>
+    <w:p>
+      <w:pPr>
+        <w:autoSpaceDE w:val="0"/>
+        <w:autoSpaceDN w:val="0"/>
+        <w:adjustRightInd w:val="0"/>
+        <w:spacing w:after="0" w:line="240" w:lineRule="auto"/>
+        <w:rPr>
+          <w:rFonts w:ascii="SourceSansPro-Regular" w:hAnsi="SourceSansPro-Regular" w:cs="SourceSansPro-Regular"/>
+          <w:b/>
+          <w:sz w:val="21"/>
+          <w:szCs w:val="21"/>
+        </w:rPr>
+      </w:pPr>
+    </w:p>
+    <w:p>
+      <w:pPr>
+        <w:autoSpaceDE w:val="0"/>
+        <w:autoSpaceDN w:val="0"/>
+        <w:adjustRightInd w:val="0"/>
+        <w:spacing w:after="0" w:line="240" w:lineRule="auto"/>
+        <w:rPr>
+          <w:rFonts w:ascii="SourceSansPro-Regular" w:hAnsi="SourceSansPro-Regular" w:cs="SourceSansPro-Regular"/>
+          <w:sz w:val="21"/>
+          <w:szCs w:val="21"/>
+        </w:rPr>
+      </w:pPr>
+      <w:r>
+        <w:rPr>
+          <w:rFonts w:ascii="SourceSansPro-Regular" w:hAnsi="SourceSansPro-Regular" w:cs="SourceSansPro-Regular"/>
+          <w:b/>
+          <w:sz w:val="21"/>
+          <w:szCs w:val="21"/>
+        </w:rPr>
+        <w:t xml:space="preserve">The </w:t>
+      </w:r>
+      <w:r>
+        <w:rPr>
+          <w:rFonts w:ascii="SourceSansPro-Regular" w:hAnsi="SourceSansPro-Regular" w:cs="SourceSansPro-Regular"/>
+          <w:b/>
+          <w:sz w:val="21"/>
+          <w:szCs w:val="21"/>
+        </w:rPr>
+        <w:t>U-ME App</w:t>
+      </w:r>
+      <w:r>
+        <w:rPr>
+          <w:rFonts w:ascii="SourceSansPro-Regular" w:hAnsi="SourceSansPro-Regular" w:cs="SourceSansPro-Regular"/>
+          <w:sz w:val="21"/>
+          <w:szCs w:val="21"/>
+        </w:rPr>
+        <w:t xml:space="preserve"> </w:t>
+      </w:r>
+      <w:r>
+        <w:rPr>
+          <w:rFonts w:ascii="SourceSansPro-Regular" w:hAnsi="SourceSansPro-Regular" w:cs="SourceSansPro-Regular"/>
+          <w:sz w:val="21"/>
+          <w:szCs w:val="21"/>
+        </w:rPr>
+        <w:t xml:space="preserve">is an in-development smart-phone applications that </w:t>
+      </w:r>
+      <w:r>
+        <w:rPr>
+          <w:rFonts w:ascii="SourceSansPro-Regular" w:hAnsi="SourceSansPro-Regular" w:cs="SourceSansPro-Regular"/>
+          <w:sz w:val="21"/>
+          <w:szCs w:val="21"/>
+        </w:rPr>
+        <w:t>will include three modules:</w:t>
+      </w:r>
+    </w:p>
+    <w:p>
+      <w:pPr>
+        <w:autoSpaceDE w:val="0"/>
+        <w:autoSpaceDN w:val="0"/>
+        <w:adjustRightInd w:val="0"/>
+        <w:spacing w:after="0" w:line="240" w:lineRule="auto"/>
+        <w:rPr>
+          <w:rFonts w:ascii="SourceSansPro-Regular" w:hAnsi="SourceSansPro-Regular" w:cs="SourceSansPro-Regular"/>
+          <w:sz w:val="21"/>
+          <w:szCs w:val="21"/>
+        </w:rPr>
+      </w:pPr>
+    </w:p>
+    <w:p>
+      <w:pPr>
+        <w:autoSpaceDE w:val="0"/>
+        <w:autoSpaceDN w:val="0"/>
+        <w:adjustRightInd w:val="0"/>
+        <w:spacing w:after="0" w:line="240" w:lineRule="auto"/>
+        <w:rPr>
+          <w:rFonts w:ascii="SourceSansPro-Regular" w:hAnsi="SourceSansPro-Regular" w:cs="SourceSansPro-Regular"/>
+          <w:sz w:val="21"/>
+          <w:szCs w:val="21"/>
+        </w:rPr>
+      </w:pPr>
+      <w:r>
+        <w:rPr>
+          <w:rFonts w:ascii="SourceSansPro-Regular" w:hAnsi="SourceSansPro-Regular" w:cs="SourceSansPro-Regular"/>
+          <w:sz w:val="21"/>
+          <w:szCs w:val="21"/>
+        </w:rPr>
+        <w:t>• U-ME Chat – a safe space for migrant women to chat about common issues that affect them and share events and</w:t>
+      </w:r>
+      <w:r>
+        <w:rPr>
+          <w:rFonts w:ascii="SourceSansPro-Regular" w:hAnsi="SourceSansPro-Regular" w:cs="SourceSansPro-Regular"/>
+          <w:sz w:val="21"/>
+          <w:szCs w:val="21"/>
+        </w:rPr>
+        <w:t xml:space="preserve"> </w:t>
+      </w:r>
+      <w:r>
+        <w:rPr>
+          <w:rFonts w:ascii="SourceSansPro-Regular" w:hAnsi="SourceSansPro-Regular" w:cs="SourceSansPro-Regular"/>
+          <w:sz w:val="21"/>
+          <w:szCs w:val="21"/>
+        </w:rPr>
+        <w:t>information.</w:t>
+      </w:r>
+    </w:p>
+    <w:p>
+      <w:pPr>
+        <w:autoSpaceDE w:val="0"/>
+        <w:autoSpaceDN w:val="0"/>
+        <w:adjustRightInd w:val="0"/>
+        <w:spacing w:after="0" w:line="240" w:lineRule="auto"/>
+        <w:rPr>
+          <w:rFonts w:ascii="SourceSansPro-Regular" w:hAnsi="SourceSansPro-Regular" w:cs="SourceSansPro-Regular"/>
+          <w:sz w:val="21"/>
+          <w:szCs w:val="21"/>
+        </w:rPr>
+      </w:pPr>
+    </w:p>
+    <w:p>
+      <w:pPr>
+        <w:autoSpaceDE w:val="0"/>
+        <w:autoSpaceDN w:val="0"/>
+        <w:adjustRightInd w:val="0"/>
+        <w:spacing w:after="0" w:line="240" w:lineRule="auto"/>
+        <w:rPr>
+          <w:rFonts w:ascii="SourceSansPro-Regular" w:hAnsi="SourceSansPro-Regular" w:cs="SourceSansPro-Regular"/>
+          <w:sz w:val="21"/>
+          <w:szCs w:val="21"/>
+        </w:rPr>
+      </w:pPr>
+      <w:r>
+        <w:rPr>
+          <w:rFonts w:ascii="SourceSansPro-Regular" w:hAnsi="SourceSansPro-Regular" w:cs="SourceSansPro-Regular"/>
+          <w:sz w:val="21"/>
+          <w:szCs w:val="21"/>
+        </w:rPr>
+        <w:t>• U-ME Learn – training information for anyone offering services through ‘U-ME Earn’ to ensure consistent standards, and</w:t>
+      </w:r>
+      <w:r>
+        <w:rPr>
+          <w:rFonts w:ascii="SourceSansPro-Regular" w:hAnsi="SourceSansPro-Regular" w:cs="SourceSansPro-Regular"/>
+          <w:sz w:val="21"/>
+          <w:szCs w:val="21"/>
+        </w:rPr>
+        <w:t xml:space="preserve"> </w:t>
+      </w:r>
+      <w:r>
+        <w:rPr>
+          <w:rFonts w:ascii="SourceSansPro-Regular" w:hAnsi="SourceSansPro-Regular" w:cs="SourceSansPro-Regular"/>
+          <w:sz w:val="21"/>
+          <w:szCs w:val="21"/>
+        </w:rPr>
+        <w:t>links to resources including migrant support services.</w:t>
+      </w:r>
+    </w:p>
+    <w:p>
+      <w:pPr>
+        <w:autoSpaceDE w:val="0"/>
+        <w:autoSpaceDN w:val="0"/>
+        <w:adjustRightInd w:val="0"/>
+        <w:spacing w:after="0" w:line="240" w:lineRule="auto"/>
+        <w:rPr>
+          <w:rFonts w:ascii="SourceSansPro-Regular" w:hAnsi="SourceSansPro-Regular" w:cs="SourceSansPro-Regular"/>
+          <w:sz w:val="21"/>
+          <w:szCs w:val="21"/>
+        </w:rPr>
+      </w:pPr>
+    </w:p>
+    <w:p>
+      <w:pPr>
+        <w:autoSpaceDE w:val="0"/>
+        <w:autoSpaceDN w:val="0"/>
+        <w:adjustRightInd w:val="0"/>
+        <w:spacing w:after="0" w:line="240" w:lineRule="auto"/>
+        <w:rPr>
+          <w:rFonts w:ascii="SourceSansPro-Regular" w:hAnsi="SourceSansPro-Regular" w:cs="SourceSansPro-Regular"/>
+          <w:sz w:val="21"/>
+          <w:szCs w:val="21"/>
+        </w:rPr>
+      </w:pPr>
+      <w:r>
+        <w:rPr>
+          <w:rFonts w:ascii="SourceSansPro-Regular" w:hAnsi="SourceSansPro-Regular" w:cs="SourceSansPro-Regular"/>
+          <w:sz w:val="21"/>
+          <w:szCs w:val="21"/>
+        </w:rPr>
+        <w:t>• U-ME Earn –</w:t>
+      </w:r>
+      <w:r>
+        <w:rPr>
+          <w:rFonts w:ascii="SourceSansPro-Regular" w:hAnsi="SourceSansPro-Regular" w:cs="SourceSansPro-Regular"/>
+          <w:sz w:val="21"/>
+          <w:szCs w:val="21"/>
+        </w:rPr>
+        <w:t xml:space="preserve"> </w:t>
+      </w:r>
+      <w:r>
+        <w:rPr>
+          <w:rFonts w:ascii="SourceSansPro-Regular" w:hAnsi="SourceSansPro-Regular" w:cs="SourceSansPro-Regular"/>
+          <w:sz w:val="21"/>
+          <w:szCs w:val="21"/>
+        </w:rPr>
+        <w:t>Migrants register their skills/services, clients advertise tasks/jobs they</w:t>
+      </w:r>
+      <w:r>
+        <w:rPr>
+          <w:rFonts w:ascii="SourceSansPro-Regular" w:hAnsi="SourceSansPro-Regular" w:cs="SourceSansPro-Regular"/>
+          <w:sz w:val="21"/>
+          <w:szCs w:val="21"/>
+        </w:rPr>
+        <w:t xml:space="preserve"> </w:t>
+      </w:r>
+      <w:r>
+        <w:rPr>
+          <w:rFonts w:ascii="SourceSansPro-Regular" w:hAnsi="SourceSansPro-Regular" w:cs="SourceSansPro-Regular"/>
+          <w:sz w:val="21"/>
+          <w:szCs w:val="21"/>
+        </w:rPr>
+        <w:t>need done and what they are willing to pay, and migrants bid for this work</w:t>
+      </w:r>
+      <w:r>
+        <w:rPr>
+          <w:rFonts w:ascii="SourceSansPro-Regular" w:hAnsi="SourceSansPro-Regular" w:cs="SourceSansPro-Regular"/>
+          <w:sz w:val="21"/>
+          <w:szCs w:val="21"/>
+        </w:rPr>
+        <w:t>.</w:t>
+      </w:r>
+      <w:r>
+        <w:rPr>
+          <w:rFonts w:ascii="SourceSansPro-Regular" w:hAnsi="SourceSansPro-Regular" w:cs="SourceSansPro-Regular"/>
+          <w:sz w:val="21"/>
+          <w:szCs w:val="21"/>
+        </w:rPr>
+        <w:t xml:space="preserve"> This module will be open to the public, so that migrant workers can connect with a larger client pool. </w:t>
+      </w:r>
+    </w:p>
+    <w:p>
+      <w:pPr>
+        <w:autoSpaceDE w:val="0"/>
+        <w:autoSpaceDN w:val="0"/>
+        <w:adjustRightInd w:val="0"/>
+        <w:spacing w:after="0" w:line="240" w:lineRule="auto"/>
+        <w:rPr>
+          <w:rFonts w:ascii="SourceSansPro-Regular" w:hAnsi="SourceSansPro-Regular" w:cs="SourceSansPro-Regular"/>
+          <w:sz w:val="21"/>
+          <w:szCs w:val="21"/>
+        </w:rPr>
+      </w:pPr>
+    </w:p>
+    <w:p>
+      <w:pPr>
+        <w:rPr>
+          <w:b/>
+        </w:rPr>
+      </w:pPr>
+      <w:r>
+        <w:rPr>
+          <w:b/>
+        </w:rPr>
+        <w:t>Looking Forward</w:t>
+      </w:r>
+    </w:p>
+    <w:p>
+      <w:pPr>
+        <w:autoSpaceDE w:val="0"/>
+        <w:autoSpaceDN w:val="0"/>
+        <w:adjustRightInd w:val="0"/>
+        <w:spacing w:after="0" w:line="240" w:lineRule="auto"/>
+        <w:rPr>
+          <w:rFonts w:ascii="SourceSansPro-Regular" w:hAnsi="SourceSansPro-Regular" w:cs="SourceSansPro-Regular"/>
+          <w:sz w:val="21"/>
+          <w:szCs w:val="21"/>
+        </w:rPr>
+      </w:pPr>
+      <w:r>
+        <w:rPr>
+          <w:rFonts w:ascii="SourceSansPro-Regular" w:hAnsi="SourceSansPro-Regular" w:cs="SourceSansPro-Regular"/>
+          <w:sz w:val="21"/>
+          <w:szCs w:val="21"/>
+        </w:rPr>
+        <w:t>CARE’s experience in Vietnam and globally has shown that VSLAs are highly scalable with sufficient funding and technical</w:t>
+      </w:r>
+      <w:r>
+        <w:rPr>
+          <w:rFonts w:ascii="SourceSansPro-Regular" w:hAnsi="SourceSansPro-Regular" w:cs="SourceSansPro-Regular"/>
+          <w:sz w:val="21"/>
+          <w:szCs w:val="21"/>
+        </w:rPr>
+        <w:t xml:space="preserve"> </w:t>
+      </w:r>
+      <w:r>
+        <w:rPr>
+          <w:rFonts w:ascii="SourceSansPro-Regular" w:hAnsi="SourceSansPro-Regular" w:cs="SourceSansPro-Regular"/>
+          <w:sz w:val="21"/>
+          <w:szCs w:val="21"/>
+        </w:rPr>
+        <w:t xml:space="preserve">support to set them up. We are proposing to adjust the traditional </w:t>
+      </w:r>
+      <w:r>
+        <w:rPr>
+          <w:rFonts w:ascii="SourceSansPro-Regular" w:hAnsi="SourceSansPro-Regular" w:cs="SourceSansPro-Regular"/>
+          <w:sz w:val="21"/>
+          <w:szCs w:val="21"/>
+        </w:rPr>
+        <w:t xml:space="preserve">VSLA </w:t>
+      </w:r>
+      <w:r>
+        <w:rPr>
+          <w:rFonts w:ascii="SourceSansPro-Regular" w:hAnsi="SourceSansPro-Regular" w:cs="SourceSansPro-Regular"/>
+          <w:sz w:val="21"/>
+          <w:szCs w:val="21"/>
+        </w:rPr>
+        <w:t>model through U-ME Groups</w:t>
+      </w:r>
+      <w:r>
+        <w:rPr>
+          <w:rFonts w:ascii="SourceSansPro-Regular" w:hAnsi="SourceSansPro-Regular" w:cs="SourceSansPro-Regular"/>
+          <w:sz w:val="21"/>
+          <w:szCs w:val="21"/>
+        </w:rPr>
+        <w:t xml:space="preserve"> and apply it in an urban setting; if successful, this approach will be highly replicable in cities worldwide. </w:t>
+      </w:r>
+    </w:p>
+    <w:p>
+      <w:pPr>
+        <w:autoSpaceDE w:val="0"/>
+        <w:autoSpaceDN w:val="0"/>
+        <w:adjustRightInd w:val="0"/>
+        <w:spacing w:after="0" w:line="240" w:lineRule="auto"/>
+        <w:rPr>
+          <w:rFonts w:ascii="SourceSansPro-Regular" w:hAnsi="SourceSansPro-Regular" w:cs="SourceSansPro-Regular"/>
+          <w:sz w:val="21"/>
+          <w:szCs w:val="21"/>
+        </w:rPr>
+      </w:pPr>
+    </w:p>
+    <w:p>
+      <w:pPr>
+        <w:autoSpaceDE w:val="0"/>
+        <w:autoSpaceDN w:val="0"/>
+        <w:adjustRightInd w:val="0"/>
+        <w:spacing w:after="0" w:line="240" w:lineRule="auto"/>
+        <w:rPr>
+          <w:rFonts w:ascii="SourceSansPro-Regular" w:hAnsi="SourceSansPro-Regular" w:cs="SourceSansPro-Regular"/>
+          <w:sz w:val="21"/>
+          <w:szCs w:val="21"/>
+        </w:rPr>
+      </w:pPr>
+      <w:r>
+        <w:rPr>
+          <w:rFonts w:ascii="SourceSansPro-Regular" w:hAnsi="SourceSansPro-Regular" w:cs="SourceSansPro-Regular"/>
+          <w:sz w:val="21"/>
+          <w:szCs w:val="21"/>
+        </w:rPr>
+        <w:t>The U-ME App</w:t>
+      </w:r>
+      <w:r>
+        <w:rPr>
+          <w:rFonts w:ascii="SourceSansPro-Regular" w:hAnsi="SourceSansPro-Regular" w:cs="SourceSansPro-Regular"/>
+          <w:sz w:val="21"/>
+          <w:szCs w:val="21"/>
+        </w:rPr>
+        <w:t xml:space="preserve"> </w:t>
+      </w:r>
+      <w:r>
+        <w:rPr>
+          <w:rFonts w:ascii="SourceSansPro-Regular" w:hAnsi="SourceSansPro-Regular" w:cs="SourceSansPro-Regular"/>
+          <w:sz w:val="21"/>
+          <w:szCs w:val="21"/>
+        </w:rPr>
+        <w:t>has strong potential to be replicated nationally and internationally as apps can be translated and</w:t>
+      </w:r>
+      <w:r>
+        <w:rPr>
+          <w:rFonts w:ascii="SourceSansPro-Regular" w:hAnsi="SourceSansPro-Regular" w:cs="SourceSansPro-Regular"/>
+          <w:sz w:val="21"/>
+          <w:szCs w:val="21"/>
+        </w:rPr>
+        <w:t xml:space="preserve"> </w:t>
+      </w:r>
+      <w:r>
+        <w:rPr>
+          <w:rFonts w:ascii="SourceSansPro-Regular" w:hAnsi="SourceSansPro-Regular" w:cs="SourceSansPro-Regular"/>
+          <w:sz w:val="21"/>
+          <w:szCs w:val="21"/>
+        </w:rPr>
+        <w:t>include a range of settings to customize the user experience. In Vietnam, there is high access to smartphones as well of usage</w:t>
+      </w:r>
+      <w:r>
+        <w:rPr>
+          <w:rFonts w:ascii="SourceSansPro-Regular" w:hAnsi="SourceSansPro-Regular" w:cs="SourceSansPro-Regular"/>
+          <w:sz w:val="21"/>
+          <w:szCs w:val="21"/>
+        </w:rPr>
+        <w:t xml:space="preserve"> </w:t>
+      </w:r>
+      <w:r>
+        <w:rPr>
+          <w:rFonts w:ascii="SourceSansPro-Regular" w:hAnsi="SourceSansPro-Regular" w:cs="SourceSansPro-Regular"/>
+          <w:sz w:val="21"/>
+          <w:szCs w:val="21"/>
+        </w:rPr>
+        <w:t>of social media platforms such as Facebook. If the value of this approach is proven, it is expected this will be shared through</w:t>
+      </w:r>
+      <w:r>
+        <w:rPr>
+          <w:rFonts w:ascii="SourceSansPro-Regular" w:hAnsi="SourceSansPro-Regular" w:cs="SourceSansPro-Regular"/>
+          <w:sz w:val="21"/>
+          <w:szCs w:val="21"/>
+        </w:rPr>
+        <w:t xml:space="preserve"> </w:t>
+      </w:r>
+      <w:r>
+        <w:rPr>
+          <w:rFonts w:ascii="SourceSansPro-Regular" w:hAnsi="SourceSansPro-Regular" w:cs="SourceSansPro-Regular"/>
+          <w:sz w:val="21"/>
+          <w:szCs w:val="21"/>
+        </w:rPr>
+        <w:t>social media platforms where others will sign up.</w:t>
+      </w:r>
+    </w:p>
     <w:sectPr>
       <w:pgSz w:w="12240" w:h="15840"/>
       <w:pgMar w:top="1440" w:right="1440" w:bottom="1440" w:left="1440" w:header="720" w:footer="720" w:gutter="0"/>
@@ -786,7 +1980,7 @@
 </file>
 
 <file path=customXml/itemProps1.xml><?xml version="1.0" encoding="utf-8"?>
-<ds:datastoreItem xmlns:ds="http://schemas.openxmlformats.org/officeDocument/2006/customXml" ds:itemID="{4220C185-D402-4C25-9244-828B5922BD8D}">
+<ds:datastoreItem xmlns:ds="http://schemas.openxmlformats.org/officeDocument/2006/customXml" ds:itemID="{42B292E7-0D9C-40FF-B63C-4A9E816835EB}">
   <ds:schemaRefs>
     <ds:schemaRef ds:uri="http://schemas.openxmlformats.org/officeDocument/2006/bibliography"/>
   </ds:schemaRefs>

</xml_diff>